<commit_message>
Added Sound and more features
</commit_message>
<xml_diff>
--- a/External Game Document Template.docx
+++ b/External Game Document Template.docx
@@ -252,14 +252,7 @@
                     <w:sz w:val="24"/>
                     <w:szCs w:val="24"/>
                   </w:rPr>
-                  <w:t>0</w:t>
-                </w:r>
-                <w:r>
-                  <w:rPr>
-                    <w:sz w:val="24"/>
-                    <w:szCs w:val="24"/>
-                  </w:rPr>
-                  <w:t>.01</w:t>
+                  <w:t>1.0</w:t>
                 </w:r>
               </w:p>
               <w:p>
@@ -419,7 +412,7 @@
                     <w:sz w:val="24"/>
                     <w:szCs w:val="24"/>
                   </w:rPr>
-                  <w:t>March 11</w:t>
+                  <w:t>March 25</w:t>
                 </w:r>
                 <w:r>
                   <w:rPr>
@@ -585,7 +578,7 @@
                     </w:rPr>
                     <w:fldChar w:fldCharType="separate"/>
                   </w:r>
-                  <w:hyperlink w:anchor="_Toc445483450" w:history="1">
+                  <w:hyperlink w:anchor="_Toc446688207" w:history="1">
                     <w:r>
                       <w:rPr>
                         <w:rStyle w:val="Hyperlink"/>
@@ -612,7 +605,7 @@
                         <w:noProof/>
                         <w:webHidden/>
                       </w:rPr>
-                      <w:instrText xml:space="preserve"> PAGEREF _Toc445483450 \h </w:instrText>
+                      <w:instrText xml:space="preserve"> PAGEREF _Toc446688207 \h </w:instrText>
                     </w:r>
                     <w:r>
                       <w:rPr>
@@ -654,7 +647,7 @@
                       <w:lang w:eastAsia="en-CA"/>
                     </w:rPr>
                   </w:pPr>
-                  <w:hyperlink w:anchor="_Toc445483451" w:history="1">
+                  <w:hyperlink w:anchor="_Toc446688208" w:history="1">
                     <w:r>
                       <w:rPr>
                         <w:rStyle w:val="Hyperlink"/>
@@ -681,7 +674,7 @@
                         <w:noProof/>
                         <w:webHidden/>
                       </w:rPr>
-                      <w:instrText xml:space="preserve"> PAGEREF _Toc445483451 \h </w:instrText>
+                      <w:instrText xml:space="preserve"> PAGEREF _Toc446688208 \h </w:instrText>
                     </w:r>
                     <w:r>
                       <w:rPr>
@@ -723,7 +716,7 @@
                       <w:lang w:eastAsia="en-CA"/>
                     </w:rPr>
                   </w:pPr>
-                  <w:hyperlink w:anchor="_Toc445483452" w:history="1">
+                  <w:hyperlink w:anchor="_Toc446688209" w:history="1">
                     <w:r>
                       <w:rPr>
                         <w:rStyle w:val="Hyperlink"/>
@@ -750,7 +743,7 @@
                         <w:noProof/>
                         <w:webHidden/>
                       </w:rPr>
-                      <w:instrText xml:space="preserve"> PAGEREF _Toc445483452 \h </w:instrText>
+                      <w:instrText xml:space="preserve"> PAGEREF _Toc446688209 \h </w:instrText>
                     </w:r>
                     <w:r>
                       <w:rPr>
@@ -792,7 +785,7 @@
                       <w:lang w:eastAsia="en-CA"/>
                     </w:rPr>
                   </w:pPr>
-                  <w:hyperlink w:anchor="_Toc445483453" w:history="1">
+                  <w:hyperlink w:anchor="_Toc446688210" w:history="1">
                     <w:r>
                       <w:rPr>
                         <w:rStyle w:val="Hyperlink"/>
@@ -819,7 +812,7 @@
                         <w:noProof/>
                         <w:webHidden/>
                       </w:rPr>
-                      <w:instrText xml:space="preserve"> PAGEREF _Toc445483453 \h </w:instrText>
+                      <w:instrText xml:space="preserve"> PAGEREF _Toc446688210 \h </w:instrText>
                     </w:r>
                     <w:r>
                       <w:rPr>
@@ -861,7 +854,7 @@
                       <w:lang w:eastAsia="en-CA"/>
                     </w:rPr>
                   </w:pPr>
-                  <w:hyperlink w:anchor="_Toc445483454" w:history="1">
+                  <w:hyperlink w:anchor="_Toc446688211" w:history="1">
                     <w:r>
                       <w:rPr>
                         <w:rStyle w:val="Hyperlink"/>
@@ -888,7 +881,7 @@
                         <w:noProof/>
                         <w:webHidden/>
                       </w:rPr>
-                      <w:instrText xml:space="preserve"> PAGEREF _Toc445483454 \h </w:instrText>
+                      <w:instrText xml:space="preserve"> PAGEREF _Toc446688211 \h </w:instrText>
                     </w:r>
                     <w:r>
                       <w:rPr>
@@ -930,7 +923,7 @@
                       <w:lang w:eastAsia="en-CA"/>
                     </w:rPr>
                   </w:pPr>
-                  <w:hyperlink w:anchor="_Toc445483455" w:history="1">
+                  <w:hyperlink w:anchor="_Toc446688212" w:history="1">
                     <w:r>
                       <w:rPr>
                         <w:rStyle w:val="Hyperlink"/>
@@ -957,7 +950,7 @@
                         <w:noProof/>
                         <w:webHidden/>
                       </w:rPr>
-                      <w:instrText xml:space="preserve"> PAGEREF _Toc445483455 \h </w:instrText>
+                      <w:instrText xml:space="preserve"> PAGEREF _Toc446688212 \h </w:instrText>
                     </w:r>
                     <w:r>
                       <w:rPr>
@@ -999,13 +992,13 @@
                       <w:lang w:eastAsia="en-CA"/>
                     </w:rPr>
                   </w:pPr>
-                  <w:hyperlink w:anchor="_Toc445483456" w:history="1">
+                  <w:hyperlink w:anchor="_Toc446688213" w:history="1">
                     <w:r>
                       <w:rPr>
                         <w:rStyle w:val="Hyperlink"/>
                         <w:noProof/>
                       </w:rPr>
-                      <w:t>Game World</w:t>
+                      <w:t>Menu and Screen Descriptions</w:t>
                     </w:r>
                     <w:r>
                       <w:rPr>
@@ -1026,7 +1019,7 @@
                         <w:noProof/>
                         <w:webHidden/>
                       </w:rPr>
-                      <w:instrText xml:space="preserve"> PAGEREF _Toc445483456 \h </w:instrText>
+                      <w:instrText xml:space="preserve"> PAGEREF _Toc446688213 \h </w:instrText>
                     </w:r>
                     <w:r>
                       <w:rPr>
@@ -1068,13 +1061,13 @@
                       <w:lang w:eastAsia="en-CA"/>
                     </w:rPr>
                   </w:pPr>
-                  <w:hyperlink w:anchor="_Toc445483457" w:history="1">
+                  <w:hyperlink w:anchor="_Toc446688214" w:history="1">
                     <w:r>
                       <w:rPr>
                         <w:rStyle w:val="Hyperlink"/>
                         <w:noProof/>
                       </w:rPr>
-                      <w:t>Levels</w:t>
+                      <w:t>Game World</w:t>
                     </w:r>
                     <w:r>
                       <w:rPr>
@@ -1095,7 +1088,7 @@
                         <w:noProof/>
                         <w:webHidden/>
                       </w:rPr>
-                      <w:instrText xml:space="preserve"> PAGEREF _Toc445483457 \h </w:instrText>
+                      <w:instrText xml:space="preserve"> PAGEREF _Toc446688214 \h </w:instrText>
                     </w:r>
                     <w:r>
                       <w:rPr>
@@ -1115,7 +1108,7 @@
                         <w:noProof/>
                         <w:webHidden/>
                       </w:rPr>
-                      <w:t>5</w:t>
+                      <w:t>6</w:t>
                     </w:r>
                     <w:r>
                       <w:rPr>
@@ -1137,13 +1130,13 @@
                       <w:lang w:eastAsia="en-CA"/>
                     </w:rPr>
                   </w:pPr>
-                  <w:hyperlink w:anchor="_Toc445483458" w:history="1">
+                  <w:hyperlink w:anchor="_Toc446688215" w:history="1">
                     <w:r>
                       <w:rPr>
                         <w:rStyle w:val="Hyperlink"/>
                         <w:noProof/>
                       </w:rPr>
-                      <w:t>Enemies</w:t>
+                      <w:t>Levels</w:t>
                     </w:r>
                     <w:r>
                       <w:rPr>
@@ -1164,7 +1157,7 @@
                         <w:noProof/>
                         <w:webHidden/>
                       </w:rPr>
-                      <w:instrText xml:space="preserve"> PAGEREF _Toc445483458 \h </w:instrText>
+                      <w:instrText xml:space="preserve"> PAGEREF _Toc446688215 \h </w:instrText>
                     </w:r>
                     <w:r>
                       <w:rPr>
@@ -1184,7 +1177,7 @@
                         <w:noProof/>
                         <w:webHidden/>
                       </w:rPr>
-                      <w:t>5</w:t>
+                      <w:t>6</w:t>
                     </w:r>
                     <w:r>
                       <w:rPr>
@@ -1206,13 +1199,13 @@
                       <w:lang w:eastAsia="en-CA"/>
                     </w:rPr>
                   </w:pPr>
-                  <w:hyperlink w:anchor="_Toc445483459" w:history="1">
+                  <w:hyperlink w:anchor="_Toc446688216" w:history="1">
                     <w:r>
                       <w:rPr>
                         <w:rStyle w:val="Hyperlink"/>
                         <w:noProof/>
                       </w:rPr>
-                      <w:t>Scoring</w:t>
+                      <w:t>Enemies</w:t>
                     </w:r>
                     <w:r>
                       <w:rPr>
@@ -1233,7 +1226,7 @@
                         <w:noProof/>
                         <w:webHidden/>
                       </w:rPr>
-                      <w:instrText xml:space="preserve"> PAGEREF _Toc445483459 \h </w:instrText>
+                      <w:instrText xml:space="preserve"> PAGEREF _Toc446688216 \h </w:instrText>
                     </w:r>
                     <w:r>
                       <w:rPr>
@@ -1253,7 +1246,7 @@
                         <w:noProof/>
                         <w:webHidden/>
                       </w:rPr>
-                      <w:t>5</w:t>
+                      <w:t>6</w:t>
                     </w:r>
                     <w:r>
                       <w:rPr>
@@ -1266,12 +1259,355 @@
                 </w:p>
                 <w:p>
                   <w:pPr>
+                    <w:pStyle w:val="TOC2"/>
+                    <w:tabs>
+                      <w:tab w:val="right" w:leader="dot" w:pos="9350"/>
+                    </w:tabs>
                     <w:rPr>
-                      <w:bCs/>
                       <w:noProof/>
-                      <w:sz w:val="28"/>
-                      <w:szCs w:val="28"/>
+                      <w:lang w:eastAsia="en-CA"/>
                     </w:rPr>
+                  </w:pPr>
+                  <w:hyperlink w:anchor="_Toc446688217" w:history="1">
+                    <w:r>
+                      <w:rPr>
+                        <w:rStyle w:val="Hyperlink"/>
+                        <w:noProof/>
+                      </w:rPr>
+                      <w:t>Items</w:t>
+                    </w:r>
+                    <w:r>
+                      <w:rPr>
+                        <w:noProof/>
+                        <w:webHidden/>
+                      </w:rPr>
+                      <w:tab/>
+                    </w:r>
+                    <w:r>
+                      <w:rPr>
+                        <w:noProof/>
+                        <w:webHidden/>
+                      </w:rPr>
+                      <w:fldChar w:fldCharType="begin"/>
+                    </w:r>
+                    <w:r>
+                      <w:rPr>
+                        <w:noProof/>
+                        <w:webHidden/>
+                      </w:rPr>
+                      <w:instrText xml:space="preserve"> PAGEREF _Toc446688217 \h </w:instrText>
+                    </w:r>
+                    <w:r>
+                      <w:rPr>
+                        <w:noProof/>
+                        <w:webHidden/>
+                      </w:rPr>
+                    </w:r>
+                    <w:r>
+                      <w:rPr>
+                        <w:noProof/>
+                        <w:webHidden/>
+                      </w:rPr>
+                      <w:fldChar w:fldCharType="separate"/>
+                    </w:r>
+                    <w:r>
+                      <w:rPr>
+                        <w:noProof/>
+                        <w:webHidden/>
+                      </w:rPr>
+                      <w:t>6</w:t>
+                    </w:r>
+                    <w:r>
+                      <w:rPr>
+                        <w:noProof/>
+                        <w:webHidden/>
+                      </w:rPr>
+                      <w:fldChar w:fldCharType="end"/>
+                    </w:r>
+                  </w:hyperlink>
+                </w:p>
+                <w:p>
+                  <w:pPr>
+                    <w:pStyle w:val="TOC2"/>
+                    <w:tabs>
+                      <w:tab w:val="right" w:leader="dot" w:pos="9350"/>
+                    </w:tabs>
+                    <w:rPr>
+                      <w:noProof/>
+                      <w:lang w:eastAsia="en-CA"/>
+                    </w:rPr>
+                  </w:pPr>
+                  <w:hyperlink w:anchor="_Toc446688218" w:history="1">
+                    <w:r>
+                      <w:rPr>
+                        <w:rStyle w:val="Hyperlink"/>
+                        <w:noProof/>
+                      </w:rPr>
+                      <w:t>Sound Index</w:t>
+                    </w:r>
+                    <w:r>
+                      <w:rPr>
+                        <w:noProof/>
+                        <w:webHidden/>
+                      </w:rPr>
+                      <w:tab/>
+                    </w:r>
+                    <w:r>
+                      <w:rPr>
+                        <w:noProof/>
+                        <w:webHidden/>
+                      </w:rPr>
+                      <w:fldChar w:fldCharType="begin"/>
+                    </w:r>
+                    <w:r>
+                      <w:rPr>
+                        <w:noProof/>
+                        <w:webHidden/>
+                      </w:rPr>
+                      <w:instrText xml:space="preserve"> PAGEREF _Toc446688218 \h </w:instrText>
+                    </w:r>
+                    <w:r>
+                      <w:rPr>
+                        <w:noProof/>
+                        <w:webHidden/>
+                      </w:rPr>
+                    </w:r>
+                    <w:r>
+                      <w:rPr>
+                        <w:noProof/>
+                        <w:webHidden/>
+                      </w:rPr>
+                      <w:fldChar w:fldCharType="separate"/>
+                    </w:r>
+                    <w:r>
+                      <w:rPr>
+                        <w:noProof/>
+                        <w:webHidden/>
+                      </w:rPr>
+                      <w:t>6</w:t>
+                    </w:r>
+                    <w:r>
+                      <w:rPr>
+                        <w:noProof/>
+                        <w:webHidden/>
+                      </w:rPr>
+                      <w:fldChar w:fldCharType="end"/>
+                    </w:r>
+                  </w:hyperlink>
+                </w:p>
+                <w:p>
+                  <w:pPr>
+                    <w:pStyle w:val="TOC2"/>
+                    <w:tabs>
+                      <w:tab w:val="right" w:leader="dot" w:pos="9350"/>
+                    </w:tabs>
+                    <w:rPr>
+                      <w:noProof/>
+                      <w:lang w:eastAsia="en-CA"/>
+                    </w:rPr>
+                  </w:pPr>
+                  <w:hyperlink w:anchor="_Toc446688219" w:history="1">
+                    <w:r>
+                      <w:rPr>
+                        <w:rStyle w:val="Hyperlink"/>
+                        <w:noProof/>
+                      </w:rPr>
+                      <w:t>Scoring</w:t>
+                    </w:r>
+                    <w:r>
+                      <w:rPr>
+                        <w:noProof/>
+                        <w:webHidden/>
+                      </w:rPr>
+                      <w:tab/>
+                    </w:r>
+                    <w:r>
+                      <w:rPr>
+                        <w:noProof/>
+                        <w:webHidden/>
+                      </w:rPr>
+                      <w:fldChar w:fldCharType="begin"/>
+                    </w:r>
+                    <w:r>
+                      <w:rPr>
+                        <w:noProof/>
+                        <w:webHidden/>
+                      </w:rPr>
+                      <w:instrText xml:space="preserve"> PAGEREF _Toc446688219 \h </w:instrText>
+                    </w:r>
+                    <w:r>
+                      <w:rPr>
+                        <w:noProof/>
+                        <w:webHidden/>
+                      </w:rPr>
+                    </w:r>
+                    <w:r>
+                      <w:rPr>
+                        <w:noProof/>
+                        <w:webHidden/>
+                      </w:rPr>
+                      <w:fldChar w:fldCharType="separate"/>
+                    </w:r>
+                    <w:r>
+                      <w:rPr>
+                        <w:noProof/>
+                        <w:webHidden/>
+                      </w:rPr>
+                      <w:t>6</w:t>
+                    </w:r>
+                    <w:r>
+                      <w:rPr>
+                        <w:noProof/>
+                        <w:webHidden/>
+                      </w:rPr>
+                      <w:fldChar w:fldCharType="end"/>
+                    </w:r>
+                  </w:hyperlink>
+                </w:p>
+                <w:p>
+                  <w:pPr>
+                    <w:pStyle w:val="TOC2"/>
+                    <w:tabs>
+                      <w:tab w:val="right" w:leader="dot" w:pos="9350"/>
+                    </w:tabs>
+                    <w:rPr>
+                      <w:noProof/>
+                      <w:lang w:eastAsia="en-CA"/>
+                    </w:rPr>
+                  </w:pPr>
+                  <w:hyperlink w:anchor="_Toc446688220" w:history="1">
+                    <w:r>
+                      <w:rPr>
+                        <w:rStyle w:val="Hyperlink"/>
+                        <w:noProof/>
+                      </w:rPr>
+                      <w:t>Multimedia index</w:t>
+                    </w:r>
+                    <w:r>
+                      <w:rPr>
+                        <w:noProof/>
+                        <w:webHidden/>
+                      </w:rPr>
+                      <w:tab/>
+                    </w:r>
+                    <w:r>
+                      <w:rPr>
+                        <w:noProof/>
+                        <w:webHidden/>
+                      </w:rPr>
+                      <w:fldChar w:fldCharType="begin"/>
+                    </w:r>
+                    <w:r>
+                      <w:rPr>
+                        <w:noProof/>
+                        <w:webHidden/>
+                      </w:rPr>
+                      <w:instrText xml:space="preserve"> PAGEREF _Toc446688220 \h </w:instrText>
+                    </w:r>
+                    <w:r>
+                      <w:rPr>
+                        <w:noProof/>
+                        <w:webHidden/>
+                      </w:rPr>
+                    </w:r>
+                    <w:r>
+                      <w:rPr>
+                        <w:noProof/>
+                        <w:webHidden/>
+                      </w:rPr>
+                      <w:fldChar w:fldCharType="separate"/>
+                    </w:r>
+                    <w:r>
+                      <w:rPr>
+                        <w:noProof/>
+                        <w:webHidden/>
+                      </w:rPr>
+                      <w:t>7</w:t>
+                    </w:r>
+                    <w:r>
+                      <w:rPr>
+                        <w:noProof/>
+                        <w:webHidden/>
+                      </w:rPr>
+                      <w:fldChar w:fldCharType="end"/>
+                    </w:r>
+                  </w:hyperlink>
+                </w:p>
+                <w:p>
+                  <w:pPr>
+                    <w:pStyle w:val="TOC2"/>
+                    <w:tabs>
+                      <w:tab w:val="right" w:leader="dot" w:pos="9350"/>
+                    </w:tabs>
+                    <w:rPr>
+                      <w:noProof/>
+                      <w:lang w:eastAsia="en-CA"/>
+                    </w:rPr>
+                  </w:pPr>
+                  <w:hyperlink w:anchor="_Toc446688221" w:history="1">
+                    <w:r>
+                      <w:rPr>
+                        <w:rStyle w:val="Hyperlink"/>
+                        <w:noProof/>
+                      </w:rPr>
+                      <w:t>Future Features</w:t>
+                    </w:r>
+                    <w:r>
+                      <w:rPr>
+                        <w:noProof/>
+                        <w:webHidden/>
+                      </w:rPr>
+                      <w:tab/>
+                    </w:r>
+                    <w:r>
+                      <w:rPr>
+                        <w:noProof/>
+                        <w:webHidden/>
+                      </w:rPr>
+                      <w:fldChar w:fldCharType="begin"/>
+                    </w:r>
+                    <w:r>
+                      <w:rPr>
+                        <w:noProof/>
+                        <w:webHidden/>
+                      </w:rPr>
+                      <w:instrText xml:space="preserve"> PAGEREF _Toc446688221 \h </w:instrText>
+                    </w:r>
+                    <w:r>
+                      <w:rPr>
+                        <w:noProof/>
+                        <w:webHidden/>
+                      </w:rPr>
+                    </w:r>
+                    <w:r>
+                      <w:rPr>
+                        <w:noProof/>
+                        <w:webHidden/>
+                      </w:rPr>
+                      <w:fldChar w:fldCharType="separate"/>
+                    </w:r>
+                    <w:r>
+                      <w:rPr>
+                        <w:noProof/>
+                        <w:webHidden/>
+                      </w:rPr>
+                      <w:t>7</w:t>
+                    </w:r>
+                    <w:r>
+                      <w:rPr>
+                        <w:noProof/>
+                        <w:webHidden/>
+                      </w:rPr>
+                      <w:fldChar w:fldCharType="end"/>
+                    </w:r>
+                  </w:hyperlink>
+                </w:p>
+                <w:p>
+                  <w:pPr>
+                    <w:pStyle w:val="TOC1"/>
+                    <w:tabs>
+                      <w:tab w:val="right" w:leader="dot" w:pos="9350"/>
+                    </w:tabs>
                   </w:pPr>
                   <w:r>
                     <w:rPr>
@@ -1283,6 +1619,16 @@
                     </w:rPr>
                     <w:fldChar w:fldCharType="end"/>
                   </w:r>
+                </w:p>
+                <w:p>
+                  <w:pPr>
+                    <w:rPr>
+                      <w:bCs/>
+                      <w:noProof/>
+                      <w:sz w:val="28"/>
+                      <w:szCs w:val="28"/>
+                    </w:rPr>
+                  </w:pPr>
                 </w:p>
               </w:sdtContent>
             </w:sdt>
@@ -1441,7 +1787,6 @@
           <w:tcPr>
             <w:cnfStyle w:val="001000000000" w:firstRow="0" w:lastRow="0" w:firstColumn="1" w:lastColumn="0" w:oddVBand="0" w:evenVBand="0" w:oddHBand="0" w:evenHBand="0" w:firstRowFirstColumn="0" w:firstRowLastColumn="0" w:lastRowFirstColumn="0" w:lastRowLastColumn="0"/>
             <w:tcW w:w="3101" w:type="dxa"/>
-            <w:hideMark/>
           </w:tcPr>
           <w:p>
             <w:r>
@@ -1452,7 +1797,6 @@
         <w:tc>
           <w:tcPr>
             <w:tcW w:w="3102" w:type="dxa"/>
-            <w:hideMark/>
           </w:tcPr>
           <w:p>
             <w:pPr>
@@ -1466,20 +1810,140 @@
         <w:tc>
           <w:tcPr>
             <w:tcW w:w="3102" w:type="dxa"/>
-            <w:hideMark/>
           </w:tcPr>
           <w:p>
             <w:pPr>
               <w:cnfStyle w:val="000000100000" w:firstRow="0" w:lastRow="0" w:firstColumn="0" w:lastColumn="0" w:oddVBand="0" w:evenVBand="0" w:oddHBand="1" w:evenHBand="0" w:firstRowFirstColumn="0" w:firstRowLastColumn="0" w:lastRowFirstColumn="0" w:lastRowLastColumn="0"/>
             </w:pPr>
             <w:r>
-              <w:t xml:space="preserve"> (</w:t>
+              <w:t>(Mar 11, 2016)</w:t>
             </w:r>
+          </w:p>
+        </w:tc>
+      </w:tr>
+      <w:tr>
+        <w:trPr>
+          <w:trHeight w:val="254"/>
+        </w:trPr>
+        <w:tc>
+          <w:tcPr>
+            <w:cnfStyle w:val="001000000000" w:firstRow="0" w:lastRow="0" w:firstColumn="1" w:lastColumn="0" w:oddVBand="0" w:evenVBand="0" w:oddHBand="0" w:evenHBand="0" w:firstRowFirstColumn="0" w:firstRowLastColumn="0" w:lastRowFirstColumn="0" w:lastRowLastColumn="0"/>
+            <w:tcW w:w="3101" w:type="dxa"/>
+          </w:tcPr>
+          <w:p>
             <w:r>
-              <w:t>Mar 11</w:t>
+              <w:t>Update 0.1</w:t>
             </w:r>
+          </w:p>
+        </w:tc>
+        <w:tc>
+          <w:tcPr>
+            <w:tcW w:w="3102" w:type="dxa"/>
+          </w:tcPr>
+          <w:p>
+            <w:pPr>
+              <w:cnfStyle w:val="000000000000" w:firstRow="0" w:lastRow="0" w:firstColumn="0" w:lastColumn="0" w:oddVBand="0" w:evenVBand="0" w:oddHBand="0" w:evenHBand="0" w:firstRowFirstColumn="0" w:firstRowLastColumn="0" w:lastRowFirstColumn="0" w:lastRowLastColumn="0"/>
+            </w:pPr>
             <w:r>
-              <w:t>, 2016)</w:t>
+              <w:t>Created Mesh and Game Environment</w:t>
+            </w:r>
+          </w:p>
+        </w:tc>
+        <w:tc>
+          <w:tcPr>
+            <w:tcW w:w="3102" w:type="dxa"/>
+          </w:tcPr>
+          <w:p>
+            <w:pPr>
+              <w:cnfStyle w:val="000000000000" w:firstRow="0" w:lastRow="0" w:firstColumn="0" w:lastColumn="0" w:oddVBand="0" w:evenVBand="0" w:oddHBand="0" w:evenHBand="0" w:firstRowFirstColumn="0" w:firstRowLastColumn="0" w:lastRowFirstColumn="0" w:lastRowLastColumn="0"/>
+            </w:pPr>
+            <w:r>
+              <w:t>(Mar 18, 2016)</w:t>
+            </w:r>
+          </w:p>
+        </w:tc>
+      </w:tr>
+      <w:tr>
+        <w:trPr>
+          <w:cnfStyle w:val="000000100000" w:firstRow="0" w:lastRow="0" w:firstColumn="0" w:lastColumn="0" w:oddVBand="0" w:evenVBand="0" w:oddHBand="1" w:evenHBand="0" w:firstRowFirstColumn="0" w:firstRowLastColumn="0" w:lastRowFirstColumn="0" w:lastRowLastColumn="0"/>
+          <w:trHeight w:val="254"/>
+        </w:trPr>
+        <w:tc>
+          <w:tcPr>
+            <w:cnfStyle w:val="001000000000" w:firstRow="0" w:lastRow="0" w:firstColumn="1" w:lastColumn="0" w:oddVBand="0" w:evenVBand="0" w:oddHBand="0" w:evenHBand="0" w:firstRowFirstColumn="0" w:firstRowLastColumn="0" w:lastRowFirstColumn="0" w:lastRowLastColumn="0"/>
+            <w:tcW w:w="3101" w:type="dxa"/>
+          </w:tcPr>
+          <w:p>
+            <w:r>
+              <w:t>Update 0.2</w:t>
+            </w:r>
+          </w:p>
+        </w:tc>
+        <w:tc>
+          <w:tcPr>
+            <w:tcW w:w="3102" w:type="dxa"/>
+          </w:tcPr>
+          <w:p>
+            <w:pPr>
+              <w:cnfStyle w:val="000000100000" w:firstRow="0" w:lastRow="0" w:firstColumn="0" w:lastColumn="0" w:oddVBand="0" w:evenVBand="0" w:oddHBand="1" w:evenHBand="0" w:firstRowFirstColumn="0" w:firstRowLastColumn="0" w:lastRowFirstColumn="0" w:lastRowLastColumn="0"/>
+            </w:pPr>
+            <w:r>
+              <w:t>Made the Game Mechanics work</w:t>
+            </w:r>
+          </w:p>
+        </w:tc>
+        <w:tc>
+          <w:tcPr>
+            <w:tcW w:w="3102" w:type="dxa"/>
+          </w:tcPr>
+          <w:p>
+            <w:pPr>
+              <w:cnfStyle w:val="000000100000" w:firstRow="0" w:lastRow="0" w:firstColumn="0" w:lastColumn="0" w:oddVBand="0" w:evenVBand="0" w:oddHBand="1" w:evenHBand="0" w:firstRowFirstColumn="0" w:firstRowLastColumn="0" w:lastRowFirstColumn="0" w:lastRowLastColumn="0"/>
+            </w:pPr>
+            <w:r>
+              <w:t>(Mar 25, 2016)</w:t>
+            </w:r>
+          </w:p>
+        </w:tc>
+      </w:tr>
+      <w:tr>
+        <w:trPr>
+          <w:trHeight w:val="254"/>
+        </w:trPr>
+        <w:tc>
+          <w:tcPr>
+            <w:cnfStyle w:val="001000000000" w:firstRow="0" w:lastRow="0" w:firstColumn="1" w:lastColumn="0" w:oddVBand="0" w:evenVBand="0" w:oddHBand="0" w:evenHBand="0" w:firstRowFirstColumn="0" w:firstRowLastColumn="0" w:lastRowFirstColumn="0" w:lastRowLastColumn="0"/>
+            <w:tcW w:w="3101" w:type="dxa"/>
+          </w:tcPr>
+          <w:p>
+            <w:r>
+              <w:t>Update 1.0</w:t>
+            </w:r>
+          </w:p>
+        </w:tc>
+        <w:tc>
+          <w:tcPr>
+            <w:tcW w:w="3102" w:type="dxa"/>
+          </w:tcPr>
+          <w:p>
+            <w:pPr>
+              <w:cnfStyle w:val="000000000000" w:firstRow="0" w:lastRow="0" w:firstColumn="0" w:lastColumn="0" w:oddVBand="0" w:evenVBand="0" w:oddHBand="0" w:evenHBand="0" w:firstRowFirstColumn="0" w:firstRowLastColumn="0" w:lastRowFirstColumn="0" w:lastRowLastColumn="0"/>
+            </w:pPr>
+            <w:r>
+              <w:t>Final Commit</w:t>
+            </w:r>
+          </w:p>
+        </w:tc>
+        <w:tc>
+          <w:tcPr>
+            <w:tcW w:w="3102" w:type="dxa"/>
+          </w:tcPr>
+          <w:p>
+            <w:pPr>
+              <w:cnfStyle w:val="000000000000" w:firstRow="0" w:lastRow="0" w:firstColumn="0" w:lastColumn="0" w:oddVBand="0" w:evenVBand="0" w:oddHBand="0" w:evenHBand="0" w:firstRowFirstColumn="0" w:firstRowLastColumn="0" w:lastRowFirstColumn="0" w:lastRowLastColumn="0"/>
+            </w:pPr>
+            <w:r>
+              <w:t>(Mar 25, 2016)</w:t>
             </w:r>
           </w:p>
         </w:tc>
@@ -1628,8 +2092,6 @@
           <w:szCs w:val="24"/>
         </w:rPr>
       </w:pPr>
-      <w:bookmarkStart w:id="1" w:name="_GoBack"/>
-      <w:bookmarkEnd w:id="1"/>
     </w:p>
     <w:p>
       <w:pPr>
@@ -1674,7 +2136,6 @@
           <w:sz w:val="24"/>
           <w:szCs w:val="24"/>
         </w:rPr>
-        <w:lastRenderedPageBreak/>
         <w:t>Game Overview</w:t>
       </w:r>
       <w:r>
@@ -2239,57 +2700,160 @@
           <w:sz w:val="24"/>
           <w:szCs w:val="24"/>
         </w:rPr>
-        <w:lastRenderedPageBreak/>
-        <w:t>Game World</w:t>
-      </w:r>
-      <w:r>
+        <w:t>Menu and Screen Description</w:t>
+      </w:r>
+    </w:p>
+    <w:p>
+      <w:pPr>
+        <w:pStyle w:val="ListParagraph"/>
         <w:rPr>
           <w:b/>
           <w:sz w:val="24"/>
           <w:szCs w:val="24"/>
         </w:rPr>
-        <w:t xml:space="preserve"> </w:t>
+      </w:pPr>
+      <w:r>
+        <w:rPr>
+          <w:b/>
+          <w:noProof/>
+          <w:sz w:val="24"/>
+          <w:szCs w:val="24"/>
+          <w:lang w:val="en-US" w:eastAsia="en-US"/>
+        </w:rPr>
+        <w:drawing>
+          <wp:inline distT="0" distB="0" distL="0" distR="0">
+            <wp:extent cx="4991100" cy="3400130"/>
+            <wp:effectExtent l="0" t="0" r="0" b="0"/>
+            <wp:docPr id="3" name="Picture 3"/>
+            <wp:cNvGraphicFramePr>
+              <a:graphicFrameLocks xmlns:a="http://schemas.openxmlformats.org/drawingml/2006/main" noChangeAspect="1"/>
+            </wp:cNvGraphicFramePr>
+            <a:graphic xmlns:a="http://schemas.openxmlformats.org/drawingml/2006/main">
+              <a:graphicData uri="http://schemas.openxmlformats.org/drawingml/2006/picture">
+                <pic:pic xmlns:pic="http://schemas.openxmlformats.org/drawingml/2006/picture">
+                  <pic:nvPicPr>
+                    <pic:cNvPr id="3" name="1.PNG"/>
+                    <pic:cNvPicPr/>
+                  </pic:nvPicPr>
+                  <pic:blipFill>
+                    <a:blip r:embed="rId15">
+                      <a:extLst>
+                        <a:ext uri="{28A0092B-C50C-407E-A947-70E740481C1C}">
+                          <a14:useLocalDpi xmlns:a14="http://schemas.microsoft.com/office/drawing/2010/main" val="0"/>
+                        </a:ext>
+                      </a:extLst>
+                    </a:blip>
+                    <a:stretch>
+                      <a:fillRect/>
+                    </a:stretch>
+                  </pic:blipFill>
+                  <pic:spPr>
+                    <a:xfrm>
+                      <a:off x="0" y="0"/>
+                      <a:ext cx="5008055" cy="3411680"/>
+                    </a:xfrm>
+                    <a:prstGeom prst="rect">
+                      <a:avLst/>
+                    </a:prstGeom>
+                  </pic:spPr>
+                </pic:pic>
+              </a:graphicData>
+            </a:graphic>
+          </wp:inline>
+        </w:drawing>
       </w:r>
     </w:p>
     <w:p>
       <w:pPr>
         <w:pStyle w:val="ListParagraph"/>
         <w:rPr>
-          <w:i/>
-          <w:sz w:val="24"/>
-          <w:szCs w:val="24"/>
-        </w:rPr>
-      </w:pPr>
-      <w:r>
-        <w:rPr>
-          <w:i/>
-          <w:sz w:val="24"/>
-          <w:szCs w:val="24"/>
-        </w:rPr>
-        <w:t xml:space="preserve">Game world is about the </w:t>
-      </w:r>
-      <w:r>
-        <w:rPr>
-          <w:i/>
-          <w:sz w:val="24"/>
-          <w:szCs w:val="24"/>
-        </w:rPr>
-        <w:t>survival area with some enemies and hurdles</w:t>
-      </w:r>
-      <w:r>
-        <w:rPr>
-          <w:i/>
-          <w:sz w:val="24"/>
-          <w:szCs w:val="24"/>
-        </w:rPr>
-        <w:t>.</w:t>
-      </w:r>
+          <w:b/>
+          <w:sz w:val="24"/>
+          <w:szCs w:val="24"/>
+        </w:rPr>
+      </w:pPr>
     </w:p>
     <w:p>
       <w:pPr>
         <w:pStyle w:val="ListParagraph"/>
         <w:rPr>
-          <w:i/>
+          <w:b/>
+          <w:sz w:val="24"/>
+          <w:szCs w:val="24"/>
+        </w:rPr>
+      </w:pPr>
+      <w:r>
+        <w:rPr>
+          <w:b/>
+          <w:noProof/>
+          <w:sz w:val="24"/>
+          <w:szCs w:val="24"/>
+          <w:lang w:val="en-US" w:eastAsia="en-US"/>
+        </w:rPr>
+        <w:drawing>
+          <wp:inline distT="0" distB="0" distL="0" distR="0">
+            <wp:extent cx="5010150" cy="3081564"/>
+            <wp:effectExtent l="0" t="0" r="0" b="5080"/>
+            <wp:docPr id="7" name="Picture 7"/>
+            <wp:cNvGraphicFramePr>
+              <a:graphicFrameLocks xmlns:a="http://schemas.openxmlformats.org/drawingml/2006/main" noChangeAspect="1"/>
+            </wp:cNvGraphicFramePr>
+            <a:graphic xmlns:a="http://schemas.openxmlformats.org/drawingml/2006/main">
+              <a:graphicData uri="http://schemas.openxmlformats.org/drawingml/2006/picture">
+                <pic:pic xmlns:pic="http://schemas.openxmlformats.org/drawingml/2006/picture">
+                  <pic:nvPicPr>
+                    <pic:cNvPr id="7" name="5.PNG"/>
+                    <pic:cNvPicPr/>
+                  </pic:nvPicPr>
+                  <pic:blipFill>
+                    <a:blip r:embed="rId16">
+                      <a:extLst>
+                        <a:ext uri="{28A0092B-C50C-407E-A947-70E740481C1C}">
+                          <a14:useLocalDpi xmlns:a14="http://schemas.microsoft.com/office/drawing/2010/main" val="0"/>
+                        </a:ext>
+                      </a:extLst>
+                    </a:blip>
+                    <a:stretch>
+                      <a:fillRect/>
+                    </a:stretch>
+                  </pic:blipFill>
+                  <pic:spPr>
+                    <a:xfrm>
+                      <a:off x="0" y="0"/>
+                      <a:ext cx="5025865" cy="3091230"/>
+                    </a:xfrm>
+                    <a:prstGeom prst="rect">
+                      <a:avLst/>
+                    </a:prstGeom>
+                  </pic:spPr>
+                </pic:pic>
+              </a:graphicData>
+            </a:graphic>
+          </wp:inline>
+        </w:drawing>
+      </w:r>
+    </w:p>
+    <w:p>
+      <w:pPr>
+        <w:pStyle w:val="ListParagraph"/>
+        <w:rPr>
+          <w:sz w:val="24"/>
+          <w:szCs w:val="24"/>
+        </w:rPr>
+      </w:pPr>
+      <w:r>
+        <w:rPr>
+          <w:sz w:val="24"/>
+          <w:szCs w:val="24"/>
+        </w:rPr>
+        <w:t>Player have 5 lives to survive and once he get the medical kit then player will get points.</w:t>
+      </w:r>
+    </w:p>
+    <w:p>
+      <w:pPr>
+        <w:pStyle w:val="ListParagraph"/>
+        <w:rPr>
+          <w:b/>
           <w:sz w:val="24"/>
           <w:szCs w:val="24"/>
         </w:rPr>
@@ -2314,29 +2878,67 @@
           <w:sz w:val="24"/>
           <w:szCs w:val="24"/>
         </w:rPr>
-        <w:t>Levels</w:t>
+        <w:lastRenderedPageBreak/>
+        <w:t>Game World</w:t>
+      </w:r>
+      <w:r>
+        <w:rPr>
+          <w:b/>
+          <w:sz w:val="24"/>
+          <w:szCs w:val="24"/>
+        </w:rPr>
+        <w:t xml:space="preserve"> </w:t>
       </w:r>
     </w:p>
     <w:p>
       <w:pPr>
         <w:pStyle w:val="ListParagraph"/>
         <w:rPr>
-          <w:sz w:val="24"/>
-          <w:szCs w:val="24"/>
-        </w:rPr>
-      </w:pPr>
-      <w:r>
-        <w:rPr>
-          <w:sz w:val="24"/>
-          <w:szCs w:val="24"/>
-        </w:rPr>
-        <w:t>The game doesn’t have any levels but it has checkpoints, so when player die at a certain point he might continue from same or nearby point if he has crossed the checkpoint.</w:t>
+          <w:i/>
+          <w:sz w:val="24"/>
+          <w:szCs w:val="24"/>
+        </w:rPr>
+      </w:pPr>
+      <w:r>
+        <w:rPr>
+          <w:i/>
+          <w:sz w:val="24"/>
+          <w:szCs w:val="24"/>
+        </w:rPr>
+        <w:t xml:space="preserve">Game world is about the </w:t>
+      </w:r>
+      <w:r>
+        <w:rPr>
+          <w:i/>
+          <w:sz w:val="24"/>
+          <w:szCs w:val="24"/>
+        </w:rPr>
+        <w:t>survival area with some hurdles</w:t>
+      </w:r>
+      <w:r>
+        <w:rPr>
+          <w:i/>
+          <w:sz w:val="24"/>
+          <w:szCs w:val="24"/>
+        </w:rPr>
+        <w:t>.</w:t>
       </w:r>
     </w:p>
     <w:p>
       <w:pPr>
         <w:pStyle w:val="ListParagraph"/>
         <w:rPr>
+          <w:i/>
+          <w:sz w:val="24"/>
+          <w:szCs w:val="24"/>
+        </w:rPr>
+      </w:pPr>
+    </w:p>
+    <w:p>
+      <w:pPr>
+        <w:pStyle w:val="ListParagraph"/>
+        <w:rPr>
+          <w:i/>
           <w:sz w:val="24"/>
           <w:szCs w:val="24"/>
         </w:rPr>
@@ -2361,56 +2963,38 @@
           <w:sz w:val="24"/>
           <w:szCs w:val="24"/>
         </w:rPr>
-        <w:t>Enemies</w:t>
+        <w:t>Levels</w:t>
       </w:r>
     </w:p>
     <w:p>
       <w:pPr>
         <w:pStyle w:val="ListParagraph"/>
         <w:rPr>
-          <w:i/>
-          <w:sz w:val="24"/>
-          <w:szCs w:val="24"/>
-        </w:rPr>
-      </w:pPr>
-      <w:r>
-        <w:rPr>
-          <w:i/>
-          <w:sz w:val="24"/>
-          <w:szCs w:val="24"/>
-        </w:rPr>
-        <w:t xml:space="preserve">There </w:t>
-      </w:r>
-      <w:r>
-        <w:rPr>
-          <w:i/>
-          <w:sz w:val="24"/>
-          <w:szCs w:val="24"/>
-        </w:rPr>
-        <w:t xml:space="preserve">is enemy like </w:t>
-      </w:r>
-      <w:r>
-        <w:rPr>
-          <w:i/>
-          <w:sz w:val="24"/>
-          <w:szCs w:val="24"/>
-        </w:rPr>
-        <w:t>hurdles and other moving man</w:t>
-      </w:r>
-      <w:r>
-        <w:rPr>
-          <w:i/>
-          <w:sz w:val="24"/>
-          <w:szCs w:val="24"/>
-        </w:rPr>
-        <w:t xml:space="preserve"> which cause damage when player collides or hit with them.</w:t>
+          <w:sz w:val="24"/>
+          <w:szCs w:val="24"/>
+        </w:rPr>
+      </w:pPr>
+      <w:r>
+        <w:rPr>
+          <w:sz w:val="24"/>
+          <w:szCs w:val="24"/>
+        </w:rPr>
+        <w:t>The game doesn’t have any levels but it has checkpoints, so when player die at a certain point he might continue from same or nearby point if he has crossed the checkpoint.</w:t>
       </w:r>
     </w:p>
     <w:p>
       <w:pPr>
         <w:pStyle w:val="ListParagraph"/>
         <w:rPr>
-          <w:i/>
+          <w:sz w:val="24"/>
+          <w:szCs w:val="24"/>
+        </w:rPr>
+      </w:pPr>
+    </w:p>
+    <w:p>
+      <w:pPr>
+        <w:pStyle w:val="ListParagraph"/>
+        <w:rPr>
           <w:sz w:val="24"/>
           <w:szCs w:val="24"/>
         </w:rPr>
@@ -2435,6 +3019,371 @@
           <w:sz w:val="24"/>
           <w:szCs w:val="24"/>
         </w:rPr>
+        <w:t>Enemies</w:t>
+      </w:r>
+    </w:p>
+    <w:p>
+      <w:pPr>
+        <w:pStyle w:val="ListParagraph"/>
+        <w:rPr>
+          <w:i/>
+          <w:sz w:val="24"/>
+          <w:szCs w:val="24"/>
+        </w:rPr>
+      </w:pPr>
+      <w:r>
+        <w:rPr>
+          <w:i/>
+          <w:sz w:val="24"/>
+          <w:szCs w:val="24"/>
+        </w:rPr>
+        <w:t xml:space="preserve">There </w:t>
+      </w:r>
+      <w:r>
+        <w:rPr>
+          <w:i/>
+          <w:sz w:val="24"/>
+          <w:szCs w:val="24"/>
+        </w:rPr>
+        <w:t xml:space="preserve">is enemy like </w:t>
+      </w:r>
+      <w:r>
+        <w:rPr>
+          <w:i/>
+          <w:sz w:val="24"/>
+          <w:szCs w:val="24"/>
+        </w:rPr>
+        <w:t xml:space="preserve">hurdles </w:t>
+      </w:r>
+      <w:r>
+        <w:rPr>
+          <w:i/>
+          <w:sz w:val="24"/>
+          <w:szCs w:val="24"/>
+        </w:rPr>
+        <w:t>which cause damage when player collides or hit with them.</w:t>
+      </w:r>
+    </w:p>
+    <w:p>
+      <w:pPr>
+        <w:rPr>
+          <w:i/>
+          <w:sz w:val="24"/>
+          <w:szCs w:val="24"/>
+        </w:rPr>
+      </w:pPr>
+    </w:p>
+    <w:p>
+      <w:pPr>
+        <w:pStyle w:val="ListParagraph"/>
+        <w:numPr>
+          <w:ilvl w:val="0"/>
+          <w:numId w:val="1"/>
+        </w:numPr>
+        <w:rPr>
+          <w:b/>
+          <w:sz w:val="24"/>
+          <w:szCs w:val="24"/>
+        </w:rPr>
+      </w:pPr>
+      <w:r>
+        <w:rPr>
+          <w:b/>
+          <w:sz w:val="24"/>
+          <w:szCs w:val="24"/>
+        </w:rPr>
+        <w:t>Items</w:t>
+      </w:r>
+    </w:p>
+    <w:p>
+      <w:pPr>
+        <w:pStyle w:val="ListParagraph"/>
+        <w:rPr>
+          <w:b/>
+          <w:sz w:val="24"/>
+          <w:szCs w:val="24"/>
+        </w:rPr>
+      </w:pPr>
+    </w:p>
+    <w:tbl>
+      <w:tblPr>
+        <w:tblStyle w:val="TableGrid"/>
+        <w:tblW w:w="0" w:type="auto"/>
+        <w:tblInd w:w="720" w:type="dxa"/>
+        <w:tblLook w:val="04A0" w:firstRow="1" w:lastRow="0" w:firstColumn="1" w:lastColumn="0" w:noHBand="0" w:noVBand="1"/>
+      </w:tblPr>
+      <w:tblGrid>
+        <w:gridCol w:w="4158"/>
+        <w:gridCol w:w="4472"/>
+      </w:tblGrid>
+      <w:tr>
+        <w:tc>
+          <w:tcPr>
+            <w:tcW w:w="4675" w:type="dxa"/>
+          </w:tcPr>
+          <w:p>
+            <w:pPr>
+              <w:pStyle w:val="ListParagraph"/>
+              <w:ind w:left="0"/>
+              <w:rPr>
+                <w:b/>
+                <w:sz w:val="24"/>
+                <w:szCs w:val="24"/>
+              </w:rPr>
+            </w:pPr>
+            <w:r>
+              <w:rPr>
+                <w:b/>
+                <w:sz w:val="24"/>
+                <w:szCs w:val="24"/>
+              </w:rPr>
+              <w:t>Bomb</w:t>
+            </w:r>
+          </w:p>
+        </w:tc>
+        <w:tc>
+          <w:tcPr>
+            <w:tcW w:w="4675" w:type="dxa"/>
+          </w:tcPr>
+          <w:p>
+            <w:pPr>
+              <w:pStyle w:val="ListParagraph"/>
+              <w:ind w:left="0"/>
+              <w:rPr>
+                <w:b/>
+                <w:sz w:val="24"/>
+                <w:szCs w:val="24"/>
+              </w:rPr>
+            </w:pPr>
+            <w:r>
+              <w:rPr>
+                <w:b/>
+                <w:noProof/>
+                <w:sz w:val="24"/>
+                <w:szCs w:val="24"/>
+                <w:lang w:val="en-US"/>
+              </w:rPr>
+              <w:drawing>
+                <wp:inline distT="0" distB="0" distL="0" distR="0">
+                  <wp:extent cx="1866899" cy="1685222"/>
+                  <wp:effectExtent l="0" t="0" r="635" b="0"/>
+                  <wp:docPr id="4" name="Picture 4"/>
+                  <wp:cNvGraphicFramePr>
+                    <a:graphicFrameLocks xmlns:a="http://schemas.openxmlformats.org/drawingml/2006/main" noChangeAspect="1"/>
+                  </wp:cNvGraphicFramePr>
+                  <a:graphic xmlns:a="http://schemas.openxmlformats.org/drawingml/2006/main">
+                    <a:graphicData uri="http://schemas.openxmlformats.org/drawingml/2006/picture">
+                      <pic:pic xmlns:pic="http://schemas.openxmlformats.org/drawingml/2006/picture">
+                        <pic:nvPicPr>
+                          <pic:cNvPr id="4" name="2.PNG"/>
+                          <pic:cNvPicPr/>
+                        </pic:nvPicPr>
+                        <pic:blipFill>
+                          <a:blip r:embed="rId17">
+                            <a:extLst>
+                              <a:ext uri="{28A0092B-C50C-407E-A947-70E740481C1C}">
+                                <a14:useLocalDpi xmlns:a14="http://schemas.microsoft.com/office/drawing/2010/main" val="0"/>
+                              </a:ext>
+                            </a:extLst>
+                          </a:blip>
+                          <a:stretch>
+                            <a:fillRect/>
+                          </a:stretch>
+                        </pic:blipFill>
+                        <pic:spPr>
+                          <a:xfrm>
+                            <a:off x="0" y="0"/>
+                            <a:ext cx="1891879" cy="1707772"/>
+                          </a:xfrm>
+                          <a:prstGeom prst="rect">
+                            <a:avLst/>
+                          </a:prstGeom>
+                        </pic:spPr>
+                      </pic:pic>
+                    </a:graphicData>
+                  </a:graphic>
+                </wp:inline>
+              </w:drawing>
+            </w:r>
+          </w:p>
+        </w:tc>
+      </w:tr>
+    </w:tbl>
+    <w:p>
+      <w:pPr>
+        <w:pStyle w:val="ListParagraph"/>
+        <w:rPr>
+          <w:sz w:val="24"/>
+          <w:szCs w:val="24"/>
+        </w:rPr>
+      </w:pPr>
+      <w:r>
+        <w:rPr>
+          <w:sz w:val="24"/>
+          <w:szCs w:val="24"/>
+        </w:rPr>
+        <w:t>These items cause damage life of player.</w:t>
+      </w:r>
+    </w:p>
+    <w:p>
+      <w:pPr>
+        <w:pStyle w:val="ListParagraph"/>
+        <w:rPr>
+          <w:sz w:val="24"/>
+          <w:szCs w:val="24"/>
+        </w:rPr>
+      </w:pPr>
+    </w:p>
+    <w:p>
+      <w:pPr>
+        <w:pStyle w:val="ListParagraph"/>
+        <w:numPr>
+          <w:ilvl w:val="0"/>
+          <w:numId w:val="1"/>
+        </w:numPr>
+        <w:rPr>
+          <w:b/>
+          <w:sz w:val="24"/>
+          <w:szCs w:val="24"/>
+        </w:rPr>
+      </w:pPr>
+      <w:r>
+        <w:rPr>
+          <w:b/>
+          <w:sz w:val="24"/>
+          <w:szCs w:val="24"/>
+        </w:rPr>
+        <w:t>Sound Index</w:t>
+      </w:r>
+    </w:p>
+    <w:p>
+      <w:pPr>
+        <w:pStyle w:val="ListParagraph"/>
+        <w:numPr>
+          <w:ilvl w:val="0"/>
+          <w:numId w:val="5"/>
+        </w:numPr>
+        <w:spacing w:after="0"/>
+        <w:rPr>
+          <w:sz w:val="24"/>
+          <w:szCs w:val="24"/>
+        </w:rPr>
+      </w:pPr>
+      <w:r>
+        <w:rPr>
+          <w:sz w:val="24"/>
+          <w:szCs w:val="24"/>
+        </w:rPr>
+        <w:t>Player Walking Sound</w:t>
+      </w:r>
+    </w:p>
+    <w:p>
+      <w:pPr>
+        <w:pStyle w:val="ListParagraph"/>
+        <w:numPr>
+          <w:ilvl w:val="0"/>
+          <w:numId w:val="5"/>
+        </w:numPr>
+        <w:spacing w:after="0"/>
+        <w:rPr>
+          <w:sz w:val="24"/>
+          <w:szCs w:val="24"/>
+        </w:rPr>
+      </w:pPr>
+      <w:r>
+        <w:rPr>
+          <w:sz w:val="24"/>
+          <w:szCs w:val="24"/>
+        </w:rPr>
+        <w:t>Shooting Sound</w:t>
+      </w:r>
+    </w:p>
+    <w:p>
+      <w:pPr>
+        <w:pStyle w:val="ListParagraph"/>
+        <w:numPr>
+          <w:ilvl w:val="0"/>
+          <w:numId w:val="5"/>
+        </w:numPr>
+        <w:spacing w:after="0"/>
+        <w:rPr>
+          <w:sz w:val="24"/>
+          <w:szCs w:val="24"/>
+        </w:rPr>
+      </w:pPr>
+      <w:proofErr w:type="spellStart"/>
+      <w:r>
+        <w:rPr>
+          <w:sz w:val="24"/>
+          <w:szCs w:val="24"/>
+        </w:rPr>
+        <w:t>Gameover</w:t>
+      </w:r>
+      <w:proofErr w:type="spellEnd"/>
+      <w:r>
+        <w:rPr>
+          <w:sz w:val="24"/>
+          <w:szCs w:val="24"/>
+        </w:rPr>
+        <w:t xml:space="preserve"> </w:t>
+      </w:r>
+      <w:r>
+        <w:rPr>
+          <w:sz w:val="24"/>
+          <w:szCs w:val="24"/>
+        </w:rPr>
+        <w:t xml:space="preserve">Sound </w:t>
+      </w:r>
+    </w:p>
+    <w:p>
+      <w:pPr>
+        <w:pStyle w:val="ListParagraph"/>
+        <w:numPr>
+          <w:ilvl w:val="0"/>
+          <w:numId w:val="5"/>
+        </w:numPr>
+        <w:spacing w:after="0"/>
+        <w:rPr>
+          <w:sz w:val="24"/>
+          <w:szCs w:val="24"/>
+        </w:rPr>
+      </w:pPr>
+      <w:r>
+        <w:rPr>
+          <w:sz w:val="24"/>
+          <w:szCs w:val="24"/>
+        </w:rPr>
+        <w:t>Finish Sound</w:t>
+      </w:r>
+    </w:p>
+    <w:p>
+      <w:pPr>
+        <w:pStyle w:val="ListParagraph"/>
+        <w:rPr>
+          <w:sz w:val="24"/>
+          <w:szCs w:val="24"/>
+        </w:rPr>
+      </w:pPr>
+    </w:p>
+    <w:p>
+      <w:pPr>
+        <w:pStyle w:val="ListParagraph"/>
+        <w:numPr>
+          <w:ilvl w:val="0"/>
+          <w:numId w:val="1"/>
+        </w:numPr>
+        <w:rPr>
+          <w:b/>
+          <w:sz w:val="24"/>
+          <w:szCs w:val="24"/>
+        </w:rPr>
+      </w:pPr>
+      <w:r>
+        <w:rPr>
+          <w:b/>
+          <w:sz w:val="24"/>
+          <w:szCs w:val="24"/>
+        </w:rPr>
         <w:t>Scoring</w:t>
       </w:r>
     </w:p>
@@ -2453,22 +3402,472 @@
           <w:sz w:val="24"/>
           <w:szCs w:val="24"/>
         </w:rPr>
-        <w:t>Scoring will update when player will get coins and reaches checkpoints</w:t>
-      </w:r>
-      <w:r>
+        <w:t>Scoring will update when player will get coins and reaches checkpoints.</w:t>
+      </w:r>
+    </w:p>
+    <w:p>
+      <w:pPr>
+        <w:pStyle w:val="ListParagraph"/>
         <w:rPr>
           <w:i/>
           <w:sz w:val="24"/>
           <w:szCs w:val="24"/>
         </w:rPr>
-        <w:t>.</w:t>
-      </w:r>
+      </w:pPr>
+    </w:p>
+    <w:p>
+      <w:pPr>
+        <w:rPr>
+          <w:sz w:val="24"/>
+          <w:szCs w:val="24"/>
+        </w:rPr>
+      </w:pPr>
+    </w:p>
+    <w:p>
+      <w:pPr>
+        <w:rPr>
+          <w:sz w:val="24"/>
+          <w:szCs w:val="24"/>
+        </w:rPr>
+      </w:pPr>
+    </w:p>
+    <w:p>
+      <w:pPr>
+        <w:pStyle w:val="ListParagraph"/>
+        <w:numPr>
+          <w:ilvl w:val="0"/>
+          <w:numId w:val="1"/>
+        </w:numPr>
+        <w:rPr>
+          <w:b/>
+          <w:sz w:val="24"/>
+          <w:szCs w:val="24"/>
+        </w:rPr>
+      </w:pPr>
+      <w:r>
+        <w:rPr>
+          <w:b/>
+          <w:sz w:val="24"/>
+          <w:szCs w:val="24"/>
+        </w:rPr>
+        <w:lastRenderedPageBreak/>
+        <w:t>Multimedia index</w:t>
+      </w:r>
+    </w:p>
+    <w:p>
+      <w:pPr>
+        <w:pStyle w:val="ListParagraph"/>
+        <w:rPr>
+          <w:b/>
+          <w:sz w:val="24"/>
+          <w:szCs w:val="24"/>
+        </w:rPr>
+      </w:pPr>
+      <w:bookmarkStart w:id="1" w:name="_GoBack"/>
+      <w:bookmarkEnd w:id="1"/>
+    </w:p>
+    <w:tbl>
+      <w:tblPr>
+        <w:tblStyle w:val="TableGrid"/>
+        <w:tblW w:w="0" w:type="auto"/>
+        <w:tblInd w:w="720" w:type="dxa"/>
+        <w:tblLook w:val="04A0" w:firstRow="1" w:lastRow="0" w:firstColumn="1" w:lastColumn="0" w:noHBand="0" w:noVBand="1"/>
+      </w:tblPr>
+      <w:tblGrid>
+        <w:gridCol w:w="4103"/>
+        <w:gridCol w:w="4527"/>
+      </w:tblGrid>
+      <w:tr>
+        <w:tc>
+          <w:tcPr>
+            <w:tcW w:w="4675" w:type="dxa"/>
+          </w:tcPr>
+          <w:p>
+            <w:pPr>
+              <w:pStyle w:val="ListParagraph"/>
+              <w:ind w:left="0"/>
+              <w:rPr>
+                <w:sz w:val="24"/>
+                <w:szCs w:val="24"/>
+              </w:rPr>
+            </w:pPr>
+            <w:r>
+              <w:rPr>
+                <w:sz w:val="24"/>
+                <w:szCs w:val="24"/>
+              </w:rPr>
+              <w:t>Gun</w:t>
+            </w:r>
+          </w:p>
+        </w:tc>
+        <w:tc>
+          <w:tcPr>
+            <w:tcW w:w="4675" w:type="dxa"/>
+          </w:tcPr>
+          <w:p>
+            <w:pPr>
+              <w:pStyle w:val="ListParagraph"/>
+              <w:ind w:left="0"/>
+              <w:rPr>
+                <w:b/>
+                <w:sz w:val="24"/>
+                <w:szCs w:val="24"/>
+              </w:rPr>
+            </w:pPr>
+            <w:r>
+              <w:rPr>
+                <w:noProof/>
+                <w:lang w:val="en-US"/>
+              </w:rPr>
+              <w:drawing>
+                <wp:inline distT="0" distB="0" distL="0" distR="0" wp14:anchorId="58B3ABF1" wp14:editId="7FD813B0">
+                  <wp:extent cx="2219325" cy="1038225"/>
+                  <wp:effectExtent l="0" t="0" r="9525" b="9525"/>
+                  <wp:docPr id="12" name="Picture 12"/>
+                  <wp:cNvGraphicFramePr>
+                    <a:graphicFrameLocks xmlns:a="http://schemas.openxmlformats.org/drawingml/2006/main" noChangeAspect="1"/>
+                  </wp:cNvGraphicFramePr>
+                  <a:graphic xmlns:a="http://schemas.openxmlformats.org/drawingml/2006/main">
+                    <a:graphicData uri="http://schemas.openxmlformats.org/drawingml/2006/picture">
+                      <pic:pic xmlns:pic="http://schemas.openxmlformats.org/drawingml/2006/picture">
+                        <pic:nvPicPr>
+                          <pic:cNvPr id="12" name="Capture4.JPG"/>
+                          <pic:cNvPicPr/>
+                        </pic:nvPicPr>
+                        <pic:blipFill>
+                          <a:blip r:embed="rId18">
+                            <a:extLst>
+                              <a:ext uri="{28A0092B-C50C-407E-A947-70E740481C1C}">
+                                <a14:useLocalDpi xmlns:a14="http://schemas.microsoft.com/office/drawing/2010/main" val="0"/>
+                              </a:ext>
+                            </a:extLst>
+                          </a:blip>
+                          <a:stretch>
+                            <a:fillRect/>
+                          </a:stretch>
+                        </pic:blipFill>
+                        <pic:spPr>
+                          <a:xfrm>
+                            <a:off x="0" y="0"/>
+                            <a:ext cx="2219325" cy="1038225"/>
+                          </a:xfrm>
+                          <a:prstGeom prst="rect">
+                            <a:avLst/>
+                          </a:prstGeom>
+                        </pic:spPr>
+                      </pic:pic>
+                    </a:graphicData>
+                  </a:graphic>
+                </wp:inline>
+              </w:drawing>
+            </w:r>
+          </w:p>
+        </w:tc>
+      </w:tr>
+      <w:tr>
+        <w:tc>
+          <w:tcPr>
+            <w:tcW w:w="4675" w:type="dxa"/>
+          </w:tcPr>
+          <w:p>
+            <w:pPr>
+              <w:pStyle w:val="ListParagraph"/>
+              <w:ind w:left="0"/>
+              <w:rPr>
+                <w:sz w:val="24"/>
+                <w:szCs w:val="24"/>
+              </w:rPr>
+            </w:pPr>
+            <w:r>
+              <w:rPr>
+                <w:sz w:val="24"/>
+                <w:szCs w:val="24"/>
+              </w:rPr>
+              <w:t>Medical kit</w:t>
+            </w:r>
+          </w:p>
+        </w:tc>
+        <w:tc>
+          <w:tcPr>
+            <w:tcW w:w="4675" w:type="dxa"/>
+          </w:tcPr>
+          <w:p>
+            <w:pPr>
+              <w:pStyle w:val="ListParagraph"/>
+              <w:ind w:left="0"/>
+              <w:rPr>
+                <w:b/>
+                <w:sz w:val="24"/>
+                <w:szCs w:val="24"/>
+              </w:rPr>
+            </w:pPr>
+            <w:r>
+              <w:rPr>
+                <w:b/>
+                <w:noProof/>
+                <w:sz w:val="24"/>
+                <w:szCs w:val="24"/>
+                <w:lang w:val="en-US"/>
+              </w:rPr>
+              <w:drawing>
+                <wp:inline distT="0" distB="0" distL="0" distR="0">
+                  <wp:extent cx="2219325" cy="1938646"/>
+                  <wp:effectExtent l="0" t="0" r="0" b="5080"/>
+                  <wp:docPr id="5" name="Picture 5"/>
+                  <wp:cNvGraphicFramePr>
+                    <a:graphicFrameLocks xmlns:a="http://schemas.openxmlformats.org/drawingml/2006/main" noChangeAspect="1"/>
+                  </wp:cNvGraphicFramePr>
+                  <a:graphic xmlns:a="http://schemas.openxmlformats.org/drawingml/2006/main">
+                    <a:graphicData uri="http://schemas.openxmlformats.org/drawingml/2006/picture">
+                      <pic:pic xmlns:pic="http://schemas.openxmlformats.org/drawingml/2006/picture">
+                        <pic:nvPicPr>
+                          <pic:cNvPr id="5" name="3.PNG"/>
+                          <pic:cNvPicPr/>
+                        </pic:nvPicPr>
+                        <pic:blipFill>
+                          <a:blip r:embed="rId19">
+                            <a:extLst>
+                              <a:ext uri="{28A0092B-C50C-407E-A947-70E740481C1C}">
+                                <a14:useLocalDpi xmlns:a14="http://schemas.microsoft.com/office/drawing/2010/main" val="0"/>
+                              </a:ext>
+                            </a:extLst>
+                          </a:blip>
+                          <a:stretch>
+                            <a:fillRect/>
+                          </a:stretch>
+                        </pic:blipFill>
+                        <pic:spPr>
+                          <a:xfrm>
+                            <a:off x="0" y="0"/>
+                            <a:ext cx="2242370" cy="1958777"/>
+                          </a:xfrm>
+                          <a:prstGeom prst="rect">
+                            <a:avLst/>
+                          </a:prstGeom>
+                        </pic:spPr>
+                      </pic:pic>
+                    </a:graphicData>
+                  </a:graphic>
+                </wp:inline>
+              </w:drawing>
+            </w:r>
+          </w:p>
+        </w:tc>
+      </w:tr>
+      <w:tr>
+        <w:tc>
+          <w:tcPr>
+            <w:tcW w:w="4675" w:type="dxa"/>
+          </w:tcPr>
+          <w:p>
+            <w:pPr>
+              <w:pStyle w:val="ListParagraph"/>
+              <w:ind w:left="0"/>
+              <w:rPr>
+                <w:sz w:val="24"/>
+                <w:szCs w:val="24"/>
+              </w:rPr>
+            </w:pPr>
+            <w:r>
+              <w:rPr>
+                <w:sz w:val="24"/>
+                <w:szCs w:val="24"/>
+              </w:rPr>
+              <w:t>Barrel</w:t>
+            </w:r>
+          </w:p>
+        </w:tc>
+        <w:tc>
+          <w:tcPr>
+            <w:tcW w:w="4675" w:type="dxa"/>
+          </w:tcPr>
+          <w:p>
+            <w:pPr>
+              <w:pStyle w:val="ListParagraph"/>
+              <w:ind w:left="0"/>
+              <w:rPr>
+                <w:b/>
+                <w:sz w:val="24"/>
+                <w:szCs w:val="24"/>
+              </w:rPr>
+            </w:pPr>
+            <w:r>
+              <w:rPr>
+                <w:b/>
+                <w:noProof/>
+                <w:sz w:val="24"/>
+                <w:szCs w:val="24"/>
+                <w:lang w:val="en-US"/>
+              </w:rPr>
+              <w:drawing>
+                <wp:inline distT="0" distB="0" distL="0" distR="0">
+                  <wp:extent cx="2219325" cy="1869440"/>
+                  <wp:effectExtent l="0" t="0" r="9525" b="0"/>
+                  <wp:docPr id="6" name="Picture 6"/>
+                  <wp:cNvGraphicFramePr>
+                    <a:graphicFrameLocks xmlns:a="http://schemas.openxmlformats.org/drawingml/2006/main" noChangeAspect="1"/>
+                  </wp:cNvGraphicFramePr>
+                  <a:graphic xmlns:a="http://schemas.openxmlformats.org/drawingml/2006/main">
+                    <a:graphicData uri="http://schemas.openxmlformats.org/drawingml/2006/picture">
+                      <pic:pic xmlns:pic="http://schemas.openxmlformats.org/drawingml/2006/picture">
+                        <pic:nvPicPr>
+                          <pic:cNvPr id="6" name="4.PNG"/>
+                          <pic:cNvPicPr/>
+                        </pic:nvPicPr>
+                        <pic:blipFill>
+                          <a:blip r:embed="rId20">
+                            <a:extLst>
+                              <a:ext uri="{28A0092B-C50C-407E-A947-70E740481C1C}">
+                                <a14:useLocalDpi xmlns:a14="http://schemas.microsoft.com/office/drawing/2010/main" val="0"/>
+                              </a:ext>
+                            </a:extLst>
+                          </a:blip>
+                          <a:stretch>
+                            <a:fillRect/>
+                          </a:stretch>
+                        </pic:blipFill>
+                        <pic:spPr>
+                          <a:xfrm>
+                            <a:off x="0" y="0"/>
+                            <a:ext cx="2249132" cy="1894548"/>
+                          </a:xfrm>
+                          <a:prstGeom prst="rect">
+                            <a:avLst/>
+                          </a:prstGeom>
+                        </pic:spPr>
+                      </pic:pic>
+                    </a:graphicData>
+                  </a:graphic>
+                </wp:inline>
+              </w:drawing>
+            </w:r>
+          </w:p>
+        </w:tc>
+      </w:tr>
+    </w:tbl>
+    <w:p>
+      <w:pPr>
+        <w:pStyle w:val="ListParagraph"/>
+        <w:rPr>
+          <w:b/>
+          <w:sz w:val="24"/>
+          <w:szCs w:val="24"/>
+        </w:rPr>
+      </w:pPr>
+    </w:p>
+    <w:p>
+      <w:pPr>
+        <w:pStyle w:val="ListParagraph"/>
+        <w:numPr>
+          <w:ilvl w:val="0"/>
+          <w:numId w:val="1"/>
+        </w:numPr>
+        <w:rPr>
+          <w:b/>
+          <w:sz w:val="24"/>
+          <w:szCs w:val="24"/>
+        </w:rPr>
+      </w:pPr>
+      <w:r>
+        <w:rPr>
+          <w:b/>
+          <w:sz w:val="24"/>
+          <w:szCs w:val="24"/>
+        </w:rPr>
+        <w:t>Future Features</w:t>
+      </w:r>
+    </w:p>
+    <w:p>
+      <w:pPr>
+        <w:pStyle w:val="ListParagraph"/>
+        <w:rPr>
+          <w:sz w:val="24"/>
+          <w:szCs w:val="24"/>
+        </w:rPr>
+      </w:pPr>
+      <w:r>
+        <w:rPr>
+          <w:sz w:val="24"/>
+          <w:szCs w:val="24"/>
+        </w:rPr>
+        <w:t>It may include</w:t>
+      </w:r>
+    </w:p>
+    <w:p>
+      <w:pPr>
+        <w:pStyle w:val="ListParagraph"/>
+        <w:numPr>
+          <w:ilvl w:val="0"/>
+          <w:numId w:val="6"/>
+        </w:numPr>
+        <w:rPr>
+          <w:sz w:val="24"/>
+          <w:szCs w:val="24"/>
+        </w:rPr>
+      </w:pPr>
+      <w:r>
+        <w:rPr>
+          <w:sz w:val="24"/>
+          <w:szCs w:val="24"/>
+        </w:rPr>
+        <w:t>Power ups for Player</w:t>
+      </w:r>
+    </w:p>
+    <w:p>
+      <w:pPr>
+        <w:pStyle w:val="ListParagraph"/>
+        <w:numPr>
+          <w:ilvl w:val="0"/>
+          <w:numId w:val="6"/>
+        </w:numPr>
+        <w:rPr>
+          <w:sz w:val="24"/>
+          <w:szCs w:val="24"/>
+        </w:rPr>
+      </w:pPr>
+      <w:r>
+        <w:rPr>
+          <w:sz w:val="24"/>
+          <w:szCs w:val="24"/>
+        </w:rPr>
+        <w:t>Enemies</w:t>
+      </w:r>
+    </w:p>
+    <w:p>
+      <w:pPr>
+        <w:pStyle w:val="ListParagraph"/>
+        <w:numPr>
+          <w:ilvl w:val="0"/>
+          <w:numId w:val="6"/>
+        </w:numPr>
+        <w:rPr>
+          <w:sz w:val="24"/>
+          <w:szCs w:val="24"/>
+        </w:rPr>
+      </w:pPr>
+      <w:r>
+        <w:rPr>
+          <w:sz w:val="24"/>
+          <w:szCs w:val="24"/>
+        </w:rPr>
+        <w:t>Levels</w:t>
+      </w:r>
+    </w:p>
+    <w:p>
+      <w:pPr>
+        <w:pStyle w:val="ListParagraph"/>
+        <w:rPr>
+          <w:b/>
+          <w:sz w:val="24"/>
+          <w:szCs w:val="24"/>
+        </w:rPr>
+      </w:pPr>
     </w:p>
     <w:sectPr>
-      <w:headerReference w:type="even" r:id="rId15"/>
-      <w:headerReference w:type="default" r:id="rId16"/>
-      <w:footerReference w:type="even" r:id="rId17"/>
-      <w:footerReference w:type="default" r:id="rId18"/>
+      <w:headerReference w:type="even" r:id="rId21"/>
+      <w:headerReference w:type="default" r:id="rId22"/>
+      <w:footerReference w:type="even" r:id="rId23"/>
+      <w:footerReference w:type="default" r:id="rId24"/>
       <w:pgSz w:w="12240" w:h="15840"/>
       <w:pgMar w:top="1440" w:right="1440" w:bottom="1440" w:left="1440" w:header="720" w:footer="720" w:gutter="0"/>
       <w:pgBorders w:offsetFrom="page">
@@ -2534,7 +3933,7 @@
         <w:rFonts w:asciiTheme="majorHAnsi" w:hAnsiTheme="majorHAnsi"/>
         <w:b/>
       </w:rPr>
-      <w:t>#0</w:t>
+      <w:t>#1</w:t>
     </w:r>
     <w:r>
       <w:rPr>
@@ -2542,13 +3941,6 @@
         <w:b/>
       </w:rPr>
       <w:t>.0</w:t>
-    </w:r>
-    <w:r>
-      <w:rPr>
-        <w:rFonts w:asciiTheme="majorHAnsi" w:hAnsiTheme="majorHAnsi"/>
-        <w:b/>
-      </w:rPr>
-      <w:t>1</w:t>
     </w:r>
     <w:r>
       <w:rPr>
@@ -2576,7 +3968,7 @@
         <w:rFonts w:asciiTheme="majorHAnsi" w:hAnsiTheme="majorHAnsi"/>
         <w:noProof/>
       </w:rPr>
-      <w:t>4</w:t>
+      <w:t>6</w:t>
     </w:r>
     <w:r>
       <w:rPr>
@@ -2618,7 +4010,7 @@
         <w:rFonts w:asciiTheme="majorHAnsi" w:hAnsiTheme="majorHAnsi"/>
         <w:b/>
       </w:rPr>
-      <w:t>#0</w:t>
+      <w:t>#1</w:t>
     </w:r>
     <w:r>
       <w:rPr>
@@ -2626,13 +4018,6 @@
         <w:b/>
       </w:rPr>
       <w:t>.0</w:t>
-    </w:r>
-    <w:r>
-      <w:rPr>
-        <w:rFonts w:asciiTheme="majorHAnsi" w:hAnsiTheme="majorHAnsi"/>
-        <w:b/>
-      </w:rPr>
-      <w:t>1</w:t>
     </w:r>
     <w:r>
       <w:rPr>
@@ -2765,6 +4150,7 @@
               <w:dataBinding w:prefixMappings="xmlns:ns0='http://schemas.openxmlformats.org/package/2006/metadata/core-properties' xmlns:ns1='http://purl.org/dc/elements/1.1/'" w:xpath="/ns0:coreProperties[1]/ns1:title[1]" w:storeItemID="{6C3C8BC8-F283-45AE-878A-BAB7291924A1}"/>
               <w:text/>
             </w:sdtPr>
+            <w:sdtEndPr/>
             <w:sdtContent>
               <w:r>
                 <w:rPr>
@@ -2798,7 +4184,7 @@
           <w:alias w:val="Date"/>
           <w:id w:val="77677290"/>
           <w:dataBinding w:prefixMappings="xmlns:ns0='http://schemas.microsoft.com/office/2006/coverPageProps'" w:xpath="/ns0:CoverPageProperties[1]/ns0:PublishDate[1]" w:storeItemID="{55AF091B-3C7A-41E3-B477-F2FDAA23CFDA}"/>
-          <w:date w:fullDate="2016-03-11T00:00:00Z">
+          <w:date w:fullDate="2016-03-25T00:00:00Z">
             <w:dateFormat w:val="MMMM d, yyyy"/>
             <w:lid w:val="en-US"/>
             <w:storeMappedDataAs w:val="dateTime"/>
@@ -2828,7 +4214,7 @@
                   <w:color w:val="FFFFFF" w:themeColor="background1"/>
                   <w:lang w:val="en-US"/>
                 </w:rPr>
-                <w:t>March 11, 2016</w:t>
+                <w:t>March 25, 2016</w:t>
               </w:r>
             </w:p>
           </w:tc>
@@ -2870,7 +4256,7 @@
           <w:alias w:val="Date"/>
           <w:id w:val="77625188"/>
           <w:dataBinding w:prefixMappings="xmlns:ns0='http://schemas.microsoft.com/office/2006/coverPageProps'" w:xpath="/ns0:CoverPageProperties[1]/ns0:PublishDate[1]" w:storeItemID="{55AF091B-3C7A-41E3-B477-F2FDAA23CFDA}"/>
-          <w:date w:fullDate="2016-03-11T00:00:00Z">
+          <w:date w:fullDate="2016-03-25T00:00:00Z">
             <w:dateFormat w:val="MMMM d, yyyy"/>
             <w:lid w:val="en-US"/>
             <w:storeMappedDataAs w:val="dateTime"/>
@@ -2903,7 +4289,7 @@
                   <w:color w:val="FFFFFF" w:themeColor="background1"/>
                   <w:lang w:val="en-US"/>
                 </w:rPr>
-                <w:t>March 11, 2016</w:t>
+                <w:t>March 25, 2016</w:t>
               </w:r>
             </w:p>
           </w:tc>
@@ -3080,6 +4466,96 @@
     </w:lvl>
   </w:abstractNum>
   <w:abstractNum w:abstractNumId="1" w15:restartNumberingAfterBreak="0">
+    <w:nsid w:val="17803340"/>
+    <w:multiLevelType w:val="hybridMultilevel"/>
+    <w:tmpl w:val="97CE49D2"/>
+    <w:lvl w:ilvl="0" w:tplc="59CEB0D6">
+      <w:start w:val="1"/>
+      <w:numFmt w:val="lowerLetter"/>
+      <w:lvlText w:val="%1)"/>
+      <w:lvlJc w:val="left"/>
+      <w:pPr>
+        <w:ind w:left="1080" w:hanging="360"/>
+      </w:pPr>
+      <w:rPr>
+        <w:rFonts w:hint="default"/>
+        <w:b w:val="0"/>
+      </w:rPr>
+    </w:lvl>
+    <w:lvl w:ilvl="1" w:tplc="10090019" w:tentative="1">
+      <w:start w:val="1"/>
+      <w:numFmt w:val="lowerLetter"/>
+      <w:lvlText w:val="%2."/>
+      <w:lvlJc w:val="left"/>
+      <w:pPr>
+        <w:ind w:left="1800" w:hanging="360"/>
+      </w:pPr>
+    </w:lvl>
+    <w:lvl w:ilvl="2" w:tplc="1009001B" w:tentative="1">
+      <w:start w:val="1"/>
+      <w:numFmt w:val="lowerRoman"/>
+      <w:lvlText w:val="%3."/>
+      <w:lvlJc w:val="right"/>
+      <w:pPr>
+        <w:ind w:left="2520" w:hanging="180"/>
+      </w:pPr>
+    </w:lvl>
+    <w:lvl w:ilvl="3" w:tplc="1009000F" w:tentative="1">
+      <w:start w:val="1"/>
+      <w:numFmt w:val="decimal"/>
+      <w:lvlText w:val="%4."/>
+      <w:lvlJc w:val="left"/>
+      <w:pPr>
+        <w:ind w:left="3240" w:hanging="360"/>
+      </w:pPr>
+    </w:lvl>
+    <w:lvl w:ilvl="4" w:tplc="10090019" w:tentative="1">
+      <w:start w:val="1"/>
+      <w:numFmt w:val="lowerLetter"/>
+      <w:lvlText w:val="%5."/>
+      <w:lvlJc w:val="left"/>
+      <w:pPr>
+        <w:ind w:left="3960" w:hanging="360"/>
+      </w:pPr>
+    </w:lvl>
+    <w:lvl w:ilvl="5" w:tplc="1009001B" w:tentative="1">
+      <w:start w:val="1"/>
+      <w:numFmt w:val="lowerRoman"/>
+      <w:lvlText w:val="%6."/>
+      <w:lvlJc w:val="right"/>
+      <w:pPr>
+        <w:ind w:left="4680" w:hanging="180"/>
+      </w:pPr>
+    </w:lvl>
+    <w:lvl w:ilvl="6" w:tplc="1009000F" w:tentative="1">
+      <w:start w:val="1"/>
+      <w:numFmt w:val="decimal"/>
+      <w:lvlText w:val="%7."/>
+      <w:lvlJc w:val="left"/>
+      <w:pPr>
+        <w:ind w:left="5400" w:hanging="360"/>
+      </w:pPr>
+    </w:lvl>
+    <w:lvl w:ilvl="7" w:tplc="10090019" w:tentative="1">
+      <w:start w:val="1"/>
+      <w:numFmt w:val="lowerLetter"/>
+      <w:lvlText w:val="%8."/>
+      <w:lvlJc w:val="left"/>
+      <w:pPr>
+        <w:ind w:left="6120" w:hanging="360"/>
+      </w:pPr>
+    </w:lvl>
+    <w:lvl w:ilvl="8" w:tplc="1009001B" w:tentative="1">
+      <w:start w:val="1"/>
+      <w:numFmt w:val="lowerRoman"/>
+      <w:lvlText w:val="%9."/>
+      <w:lvlJc w:val="right"/>
+      <w:pPr>
+        <w:ind w:left="6840" w:hanging="180"/>
+      </w:pPr>
+    </w:lvl>
+  </w:abstractNum>
+  <w:abstractNum w:abstractNumId="2" w15:restartNumberingAfterBreak="0">
     <w:nsid w:val="2C2F3D8A"/>
     <w:multiLevelType w:val="hybridMultilevel"/>
     <w:tmpl w:val="E77ADA3C"/>
@@ -3166,7 +4642,7 @@
       </w:pPr>
     </w:lvl>
   </w:abstractNum>
-  <w:abstractNum w:abstractNumId="2" w15:restartNumberingAfterBreak="0">
+  <w:abstractNum w:abstractNumId="3" w15:restartNumberingAfterBreak="0">
     <w:nsid w:val="52026448"/>
     <w:multiLevelType w:val="hybridMultilevel"/>
     <w:tmpl w:val="94E8FECE"/>
@@ -3255,7 +4731,96 @@
       </w:pPr>
     </w:lvl>
   </w:abstractNum>
-  <w:abstractNum w:abstractNumId="3" w15:restartNumberingAfterBreak="0">
+  <w:abstractNum w:abstractNumId="4" w15:restartNumberingAfterBreak="0">
+    <w:nsid w:val="747446D5"/>
+    <w:multiLevelType w:val="hybridMultilevel"/>
+    <w:tmpl w:val="63A675C0"/>
+    <w:lvl w:ilvl="0" w:tplc="B4BE7D10">
+      <w:start w:val="1"/>
+      <w:numFmt w:val="decimal"/>
+      <w:lvlText w:val="%1)"/>
+      <w:lvlJc w:val="left"/>
+      <w:pPr>
+        <w:ind w:left="1080" w:hanging="360"/>
+      </w:pPr>
+      <w:rPr>
+        <w:rFonts w:hint="default"/>
+      </w:rPr>
+    </w:lvl>
+    <w:lvl w:ilvl="1" w:tplc="04090019" w:tentative="1">
+      <w:start w:val="1"/>
+      <w:numFmt w:val="lowerLetter"/>
+      <w:lvlText w:val="%2."/>
+      <w:lvlJc w:val="left"/>
+      <w:pPr>
+        <w:ind w:left="1800" w:hanging="360"/>
+      </w:pPr>
+    </w:lvl>
+    <w:lvl w:ilvl="2" w:tplc="0409001B" w:tentative="1">
+      <w:start w:val="1"/>
+      <w:numFmt w:val="lowerRoman"/>
+      <w:lvlText w:val="%3."/>
+      <w:lvlJc w:val="right"/>
+      <w:pPr>
+        <w:ind w:left="2520" w:hanging="180"/>
+      </w:pPr>
+    </w:lvl>
+    <w:lvl w:ilvl="3" w:tplc="0409000F" w:tentative="1">
+      <w:start w:val="1"/>
+      <w:numFmt w:val="decimal"/>
+      <w:lvlText w:val="%4."/>
+      <w:lvlJc w:val="left"/>
+      <w:pPr>
+        <w:ind w:left="3240" w:hanging="360"/>
+      </w:pPr>
+    </w:lvl>
+    <w:lvl w:ilvl="4" w:tplc="04090019" w:tentative="1">
+      <w:start w:val="1"/>
+      <w:numFmt w:val="lowerLetter"/>
+      <w:lvlText w:val="%5."/>
+      <w:lvlJc w:val="left"/>
+      <w:pPr>
+        <w:ind w:left="3960" w:hanging="360"/>
+      </w:pPr>
+    </w:lvl>
+    <w:lvl w:ilvl="5" w:tplc="0409001B" w:tentative="1">
+      <w:start w:val="1"/>
+      <w:numFmt w:val="lowerRoman"/>
+      <w:lvlText w:val="%6."/>
+      <w:lvlJc w:val="right"/>
+      <w:pPr>
+        <w:ind w:left="4680" w:hanging="180"/>
+      </w:pPr>
+    </w:lvl>
+    <w:lvl w:ilvl="6" w:tplc="0409000F" w:tentative="1">
+      <w:start w:val="1"/>
+      <w:numFmt w:val="decimal"/>
+      <w:lvlText w:val="%7."/>
+      <w:lvlJc w:val="left"/>
+      <w:pPr>
+        <w:ind w:left="5400" w:hanging="360"/>
+      </w:pPr>
+    </w:lvl>
+    <w:lvl w:ilvl="7" w:tplc="04090019" w:tentative="1">
+      <w:start w:val="1"/>
+      <w:numFmt w:val="lowerLetter"/>
+      <w:lvlText w:val="%8."/>
+      <w:lvlJc w:val="left"/>
+      <w:pPr>
+        <w:ind w:left="6120" w:hanging="360"/>
+      </w:pPr>
+    </w:lvl>
+    <w:lvl w:ilvl="8" w:tplc="0409001B" w:tentative="1">
+      <w:start w:val="1"/>
+      <w:numFmt w:val="lowerRoman"/>
+      <w:lvlText w:val="%9."/>
+      <w:lvlJc w:val="right"/>
+      <w:pPr>
+        <w:ind w:left="6840" w:hanging="180"/>
+      </w:pPr>
+    </w:lvl>
+  </w:abstractNum>
+  <w:abstractNum w:abstractNumId="5" w15:restartNumberingAfterBreak="0">
     <w:nsid w:val="7A6C636C"/>
     <w:multiLevelType w:val="hybridMultilevel"/>
     <w:tmpl w:val="06FE808E"/>
@@ -3372,13 +4937,19 @@
     <w:abstractNumId w:val="0"/>
   </w:num>
   <w:num w:numId="2">
+    <w:abstractNumId w:val="2"/>
+  </w:num>
+  <w:num w:numId="3">
+    <w:abstractNumId w:val="5"/>
+  </w:num>
+  <w:num w:numId="4">
+    <w:abstractNumId w:val="3"/>
+  </w:num>
+  <w:num w:numId="5">
     <w:abstractNumId w:val="1"/>
   </w:num>
-  <w:num w:numId="3">
-    <w:abstractNumId w:val="3"/>
-  </w:num>
-  <w:num w:numId="4">
-    <w:abstractNumId w:val="2"/>
+  <w:num w:numId="6">
+    <w:abstractNumId w:val="4"/>
   </w:num>
 </w:numbering>
 </file>
@@ -3803,6 +5374,28 @@
       <w:szCs w:val="24"/>
     </w:rPr>
   </w:style>
+  <w:style w:type="paragraph" w:styleId="Heading2">
+    <w:name w:val="heading 2"/>
+    <w:basedOn w:val="Normal"/>
+    <w:next w:val="Normal"/>
+    <w:link w:val="Heading2Char"/>
+    <w:uiPriority w:val="9"/>
+    <w:unhideWhenUsed/>
+    <w:qFormat/>
+    <w:rsid w:val="004F0535"/>
+    <w:pPr>
+      <w:keepNext/>
+      <w:keepLines/>
+      <w:spacing w:before="40" w:after="0"/>
+      <w:outlineLvl w:val="1"/>
+    </w:pPr>
+    <w:rPr>
+      <w:rFonts w:asciiTheme="majorHAnsi" w:eastAsiaTheme="majorEastAsia" w:hAnsiTheme="majorHAnsi" w:cstheme="majorBidi"/>
+      <w:color w:val="365F91" w:themeColor="accent1" w:themeShade="BF"/>
+      <w:sz w:val="26"/>
+      <w:szCs w:val="26"/>
+    </w:rPr>
+  </w:style>
   <w:style w:type="character" w:default="1" w:styleId="DefaultParagraphFont">
     <w:name w:val="Default Paragraph Font"/>
     <w:uiPriority w:val="1"/>
@@ -3993,7 +5586,6 @@
     <w:next w:val="Normal"/>
     <w:autoRedefine/>
     <w:uiPriority w:val="39"/>
-    <w:semiHidden/>
     <w:unhideWhenUsed/>
     <w:rsid w:val="002D595C"/>
     <w:pPr>
@@ -4193,6 +5785,19 @@
         <w:insideV w:val="single" w:sz="4" w:space="0" w:color="auto"/>
       </w:tblBorders>
     </w:tblPr>
+  </w:style>
+  <w:style w:type="character" w:customStyle="1" w:styleId="Heading2Char">
+    <w:name w:val="Heading 2 Char"/>
+    <w:basedOn w:val="DefaultParagraphFont"/>
+    <w:link w:val="Heading2"/>
+    <w:uiPriority w:val="9"/>
+    <w:rsid w:val="004F0535"/>
+    <w:rPr>
+      <w:rFonts w:asciiTheme="majorHAnsi" w:eastAsiaTheme="majorEastAsia" w:hAnsiTheme="majorHAnsi" w:cstheme="majorBidi"/>
+      <w:color w:val="365F91" w:themeColor="accent1" w:themeShade="BF"/>
+      <w:sz w:val="26"/>
+      <w:szCs w:val="26"/>
+    </w:rPr>
   </w:style>
 </w:styles>
 </file>
@@ -4482,7 +6087,7 @@
 
 <file path=customXml/item1.xml><?xml version="1.0" encoding="utf-8"?>
 <CoverPageProperties xmlns="http://schemas.microsoft.com/office/2006/coverPageProps">
-  <PublishDate>2016-03-11T00:00:00</PublishDate>
+  <PublishDate>2016-03-25T00:00:00</PublishDate>
   <Abstract/>
   <CompanyAddress/>
   <CompanyPhone/>
@@ -4492,7 +6097,12 @@
 </file>
 
 <file path=customXml/item2.xml><?xml version="1.0" encoding="utf-8"?>
-<p:properties xmlns:p="http://schemas.microsoft.com/office/2006/metadata/properties" xmlns:xsi="http://www.w3.org/2001/XMLSchema-instance" xmlns:pc="http://schemas.microsoft.com/office/infopath/2007/PartnerControls"/>
+<?mso-contentType ?>
+<FormTemplates xmlns="http://schemas.microsoft.com/sharepoint/v3/contenttype/forms">
+  <Display>DocumentLibraryForm</Display>
+  <Edit>AssetEditForm</Edit>
+  <New>DocumentLibraryForm</New>
+</FormTemplates>
 </file>
 
 <file path=customXml/item3.xml><?xml version="1.0" encoding="utf-8"?>
@@ -4500,12 +6110,7 @@
 </file>
 
 <file path=customXml/item4.xml><?xml version="1.0" encoding="utf-8"?>
-<?mso-contentType ?>
-<FormTemplates xmlns="http://schemas.microsoft.com/sharepoint/v3/contenttype/forms">
-  <Display>DocumentLibraryForm</Display>
-  <Edit>AssetEditForm</Edit>
-  <New>DocumentLibraryForm</New>
-</FormTemplates>
+<p:properties xmlns:p="http://schemas.microsoft.com/office/2006/metadata/properties" xmlns:xsi="http://www.w3.org/2001/XMLSchema-instance" xmlns:pc="http://schemas.microsoft.com/office/infopath/2007/PartnerControls"/>
 </file>
 
 <file path=customXml/item5.xml><?xml version="1.0" encoding="utf-8"?>
@@ -4521,10 +6126,9 @@
 </file>
 
 <file path=customXml/itemProps2.xml><?xml version="1.0" encoding="utf-8"?>
-<ds:datastoreItem xmlns:ds="http://schemas.openxmlformats.org/officeDocument/2006/customXml" ds:itemID="{6BD01D80-C71E-4C35-9EC9-AB4B2A68E7C1}">
+<ds:datastoreItem xmlns:ds="http://schemas.openxmlformats.org/officeDocument/2006/customXml" ds:itemID="{DF8A6096-AC3C-41A5-9CB9-998E1823050B}">
   <ds:schemaRefs>
-    <ds:schemaRef ds:uri="http://schemas.microsoft.com/office/2006/metadata/properties"/>
-    <ds:schemaRef ds:uri="http://schemas.microsoft.com/office/infopath/2007/PartnerControls"/>
+    <ds:schemaRef ds:uri="http://schemas.microsoft.com/sharepoint/v3/contenttype/forms"/>
   </ds:schemaRefs>
 </ds:datastoreItem>
 </file>
@@ -4539,15 +6143,16 @@
 </file>
 
 <file path=customXml/itemProps4.xml><?xml version="1.0" encoding="utf-8"?>
-<ds:datastoreItem xmlns:ds="http://schemas.openxmlformats.org/officeDocument/2006/customXml" ds:itemID="{DF8A6096-AC3C-41A5-9CB9-998E1823050B}">
+<ds:datastoreItem xmlns:ds="http://schemas.openxmlformats.org/officeDocument/2006/customXml" ds:itemID="{6BD01D80-C71E-4C35-9EC9-AB4B2A68E7C1}">
   <ds:schemaRefs>
-    <ds:schemaRef ds:uri="http://schemas.microsoft.com/sharepoint/v3/contenttype/forms"/>
+    <ds:schemaRef ds:uri="http://schemas.microsoft.com/office/2006/metadata/properties"/>
+    <ds:schemaRef ds:uri="http://schemas.microsoft.com/office/infopath/2007/PartnerControls"/>
   </ds:schemaRefs>
 </ds:datastoreItem>
 </file>
 
 <file path=customXml/itemProps5.xml><?xml version="1.0" encoding="utf-8"?>
-<ds:datastoreItem xmlns:ds="http://schemas.openxmlformats.org/officeDocument/2006/customXml" ds:itemID="{BCE2F77C-B0BA-4D30-96A6-960E853E05F1}">
+<ds:datastoreItem xmlns:ds="http://schemas.openxmlformats.org/officeDocument/2006/customXml" ds:itemID="{6F6707AF-F39C-48A0-8192-16C20C82ABFD}">
   <ds:schemaRefs>
     <ds:schemaRef ds:uri="http://schemas.openxmlformats.org/officeDocument/2006/bibliography"/>
   </ds:schemaRefs>

</xml_diff>